<commit_message>
Rusov, fixes of variants in docs
</commit_message>
<xml_diff>
--- a/bugaeva/docs/bugaeva.docx
+++ b/bugaeva/docs/bugaeva.docx
@@ -2114,6 +2114,7 @@
           <w:rFonts w:ascii="Times New Roman" w:hAnsi="Times New Roman"/>
           <w:sz w:val="28"/>
           <w:szCs w:val="28"/>
+          <w:lang w:val="en-US"/>
         </w:rPr>
       </w:pPr>
       <w:r>
@@ -2129,8 +2130,9 @@
           <w:rFonts w:ascii="Times New Roman" w:hAnsi="Times New Roman"/>
           <w:sz w:val="28"/>
           <w:szCs w:val="28"/>
-        </w:rPr>
-        <w:t>19</w:t>
+          <w:lang w:val="en-US"/>
+        </w:rPr>
+        <w:t>2</w:t>
       </w:r>
     </w:p>
     <w:p>
@@ -12134,7 +12136,6 @@
           <w:sz w:val="28"/>
           <w:szCs w:val="28"/>
         </w:rPr>
-        <w:lastRenderedPageBreak/>
         <w:t xml:space="preserve">РЕЗУЛЬТАТ РАБОТЫ </w:t>
       </w:r>
       <w:r>
@@ -12539,7 +12540,6 @@
           <w:rFonts w:ascii="Times New Roman" w:hAnsi="Times New Roman"/>
           <w:noProof/>
         </w:rPr>
-        <w:lastRenderedPageBreak/>
         <w:drawing>
           <wp:inline distT="0" distB="0" distL="0" distR="0" wp14:anchorId="54C99D8B" wp14:editId="619B8864">
             <wp:extent cx="6152515" cy="1065530"/>
@@ -12911,7 +12911,6 @@
           <w:rFonts w:ascii="Times New Roman" w:hAnsi="Times New Roman"/>
           <w:noProof/>
         </w:rPr>
-        <w:lastRenderedPageBreak/>
         <w:drawing>
           <wp:inline distT="0" distB="0" distL="0" distR="0" wp14:anchorId="52476B8A" wp14:editId="219FEE3A">
             <wp:extent cx="6152515" cy="1085215"/>
@@ -13294,7 +13293,6 @@
           <w:sz w:val="28"/>
           <w:szCs w:val="24"/>
         </w:rPr>
-        <w:lastRenderedPageBreak/>
         <w:t xml:space="preserve">СКРИНШОТЫ ОКНА УТИЛИТЫ </w:t>
       </w:r>
       <w:r>
@@ -13454,7 +13452,6 @@
           <w:sz w:val="28"/>
           <w:szCs w:val="28"/>
         </w:rPr>
-        <w:lastRenderedPageBreak/>
         <w:t>Base Priority (Базовый приоритет)</w:t>
       </w:r>
       <w:r>
@@ -13544,7 +13541,6 @@
           <w:sz w:val="28"/>
           <w:szCs w:val="24"/>
         </w:rPr>
-        <w:lastRenderedPageBreak/>
         <w:t xml:space="preserve">ОПИСАНИЕ И РЕЗУЛЬТАТЫ ПРОВЕДЕННОГО </w:t>
       </w:r>
       <w:r>
@@ -22442,7 +22438,6 @@
                 <w:sz w:val="28"/>
                 <w:szCs w:val="28"/>
               </w:rPr>
-              <w:lastRenderedPageBreak/>
               <w:t> </w:t>
             </w:r>
           </w:p>
@@ -31589,7 +31584,6 @@
                 <w:sz w:val="28"/>
                 <w:szCs w:val="28"/>
               </w:rPr>
-              <w:lastRenderedPageBreak/>
               <w:t>Режим</w:t>
             </w:r>
           </w:p>
@@ -34791,7 +34785,6 @@
         <w:rPr>
           <w:noProof/>
         </w:rPr>
-        <w:lastRenderedPageBreak/>
         <w:drawing>
           <wp:inline distT="0" distB="0" distL="0" distR="0" wp14:anchorId="7B8B4922" wp14:editId="29819CCE">
             <wp:extent cx="4102632" cy="5520991"/>
@@ -34840,7 +34833,6 @@
         <w:rPr>
           <w:noProof/>
         </w:rPr>
-        <w:lastRenderedPageBreak/>
         <w:drawing>
           <wp:inline distT="0" distB="0" distL="0" distR="0" wp14:anchorId="33BD8F12" wp14:editId="0A267664">
             <wp:extent cx="4560041" cy="5516250"/>
@@ -34959,7 +34951,6 @@
           <w:sz w:val="28"/>
           <w:szCs w:val="24"/>
         </w:rPr>
-        <w:lastRenderedPageBreak/>
         <w:t>ДИАГРАММЫ ТРАСС ПОТОКОВ</w:t>
       </w:r>
       <w:bookmarkEnd w:id="9"/>
@@ -35556,7 +35547,6 @@
           <w:sz w:val="28"/>
           <w:szCs w:val="24"/>
         </w:rPr>
-        <w:lastRenderedPageBreak/>
         <w:t>ВЫВОДЫ ПО РЕЗУЛЬТАТАМ ПРОВЕДЕННГО ЭКСПЕРИМЕНТА</w:t>
       </w:r>
       <w:bookmarkEnd w:id="10"/>
@@ -35757,16 +35747,7 @@
           <w:sz w:val="28"/>
           <w:szCs w:val="28"/>
         </w:rPr>
-        <w:t xml:space="preserve">В режиме C, где приоритет потоков был повышен, удалось достичь незначительного улучшения производительности. Тем не менее, влияние </w:t>
-      </w:r>
-      <w:r>
-        <w:rPr>
-          <w:rFonts w:ascii="Times New Roman" w:hAnsi="Times New Roman"/>
-          <w:sz w:val="28"/>
-          <w:szCs w:val="28"/>
-        </w:rPr>
-        <w:lastRenderedPageBreak/>
-        <w:t>приоритета потоков на общую скорость обработки оказалось незначительным по сравнению с самим фактом многопоточности.</w:t>
+        <w:t>В режиме C, где приоритет потоков был повышен, удалось достичь незначительного улучшения производительности. Тем не менее, влияние приоритета потоков на общую скорость обработки оказалось незначительным по сравнению с самим фактом многопоточности.</w:t>
       </w:r>
     </w:p>
     <w:p>

</xml_diff>